<commit_message>
Reformatted. Added functional tests policies, remove section
Former-commit-id: 17d7568622f59426639d1dddb095427a96b8aa15
</commit_message>
<xml_diff>
--- a/docs/knowledge-center/kc-code-management-process.docx
+++ b/docs/knowledge-center/kc-code-management-process.docx
@@ -144,9 +144,7 @@
                 </w:rPr>
                 <w:alias w:val="Subtitle"/>
                 <w:id w:val="15524255"/>
-                <w:placeholder>
-                  <w:docPart w:val="BFA5D068C5C0448C9DB1577B566CBEB7"/>
-                </w:placeholder>
+                <w:showingPlcHdr/>
                 <w:dataBinding w:prefixMappings="xmlns:ns0='http://schemas.openxmlformats.org/package/2006/metadata/core-properties' xmlns:ns1='http://purl.org/dc/elements/1.1/'" w:xpath="/ns0:coreProperties[1]/ns1:subject[1]" w:storeItemID="{6C3C8BC8-F283-45AE-878A-BAB7291924A1}"/>
                 <w:text/>
               </w:sdtPr>
@@ -175,7 +173,7 @@
                         <w:sz w:val="44"/>
                         <w:szCs w:val="44"/>
                       </w:rPr>
-                      <w:t>Draft - For Internal Use Only</w:t>
+                      <w:t xml:space="preserve">     </w:t>
                     </w:r>
                   </w:p>
                 </w:tc>
@@ -213,9 +211,6 @@
                 </w:rPr>
                 <w:alias w:val="Author"/>
                 <w:id w:val="15524260"/>
-                <w:placeholder>
-                  <w:docPart w:val="FAFF1D0BCC684E1CA6BD4148113869B5"/>
-                </w:placeholder>
                 <w:dataBinding w:prefixMappings="xmlns:ns0='http://schemas.openxmlformats.org/package/2006/metadata/core-properties' xmlns:ns1='http://purl.org/dc/elements/1.1/'" w:xpath="/ns0:coreProperties[1]/ns1:creator[1]" w:storeItemID="{6C3C8BC8-F283-45AE-878A-BAB7291924A1}"/>
                 <w:text/>
               </w:sdtPr>
@@ -260,7 +255,7 @@
                 <w:alias w:val="Date"/>
                 <w:id w:val="516659546"/>
                 <w:dataBinding w:prefixMappings="xmlns:ns0='http://schemas.microsoft.com/office/2006/coverPageProps'" w:xpath="/ns0:CoverPageProperties[1]/ns0:PublishDate[1]" w:storeItemID="{55AF091B-3C7A-41E3-B477-F2FDAA23CFDA}"/>
-                <w:date w:fullDate="2008-07-30T00:00:00Z">
+                <w:date w:fullDate="2008-07-31T00:00:00Z">
                   <w:dateFormat w:val="M/d/yyyy"/>
                   <w:lid w:val="en-US"/>
                   <w:storeMappedDataAs w:val="dateTime"/>
@@ -294,7 +289,7 @@
                         <w:b/>
                         <w:bCs/>
                       </w:rPr>
-                      <w:t>30</w:t>
+                      <w:t>31</w:t>
                     </w:r>
                     <w:r>
                       <w:rPr>
@@ -400,7 +395,7 @@
                     </pic:cNvPicPr>
                   </pic:nvPicPr>
                   <pic:blipFill>
-                    <a:blip r:embed="rId7"/>
+                    <a:blip r:embed="rId9"/>
                     <a:srcRect/>
                     <a:stretch>
                       <a:fillRect/>
@@ -468,23 +463,7 @@
           <w:rFonts w:eastAsia="Times New Roman" w:cs="Times New Roman"/>
           <w:color w:val="000000"/>
         </w:rPr>
-        <w:t xml:space="preserve"> managing feature and bug fix contributions from the </w:t>
-      </w:r>
-      <w:proofErr w:type="spellStart"/>
-      <w:r>
-        <w:rPr>
-          <w:rFonts w:eastAsia="Times New Roman" w:cs="Times New Roman"/>
-          <w:color w:val="000000"/>
-        </w:rPr>
-        <w:t>caBIG</w:t>
-      </w:r>
-      <w:proofErr w:type="spellEnd"/>
-      <w:r>
-        <w:rPr>
-          <w:rFonts w:eastAsia="Times New Roman" w:cs="Times New Roman"/>
-          <w:color w:val="000000"/>
-        </w:rPr>
-        <w:t xml:space="preserve"> Knowledge Centers</w:t>
+        <w:t xml:space="preserve"> managing feature and bug fix contributions from the caBIG Knowledge Centers</w:t>
       </w:r>
       <w:r>
         <w:rPr>
@@ -514,23 +493,7 @@
           <w:rFonts w:eastAsia="Times New Roman" w:cs="Times New Roman"/>
           <w:color w:val="000000"/>
         </w:rPr>
-        <w:t xml:space="preserve">For any process to be successful there must be a clear understanding of the roles and responsibilities of everyone involved and the clear boundaries within which they must operate. A successful process must be repeatable, transparent and flexible to evolve to meet the needs of </w:t>
-      </w:r>
-      <w:proofErr w:type="spellStart"/>
-      <w:r>
-        <w:rPr>
-          <w:rFonts w:eastAsia="Times New Roman" w:cs="Times New Roman"/>
-          <w:color w:val="000000"/>
-        </w:rPr>
-        <w:t>caBIG</w:t>
-      </w:r>
-      <w:proofErr w:type="spellEnd"/>
-      <w:r>
-        <w:rPr>
-          <w:rFonts w:eastAsia="Times New Roman" w:cs="Times New Roman"/>
-          <w:color w:val="000000"/>
-        </w:rPr>
-        <w:t>, CBIIT and NCI.</w:t>
+        <w:t>For any process to be successful there must be a clear understanding of the roles and responsibilities of everyone involved and the clear boundaries within which they must operate. A successful process must be repeatable, transparent and flexible to evolve to meet the needs of caBIG, CBIIT and NCI.</w:t>
       </w:r>
     </w:p>
     <w:p>
@@ -618,7 +581,7 @@
                     </a:nvGraphicFramePr>
                     <a:graphic>
                       <a:graphicData uri="http://schemas.openxmlformats.org/drawingml/2006/diagram">
-                        <dgm:relIds xmlns:dgm="http://schemas.openxmlformats.org/drawingml/2006/diagram" xmlns:r="http://schemas.openxmlformats.org/officeDocument/2006/relationships" r:dm="rId8" r:lo="rId9" r:qs="rId10" r:cs="rId11"/>
+                        <dgm:relIds xmlns:dgm="http://schemas.openxmlformats.org/drawingml/2006/diagram" xmlns:r="http://schemas.openxmlformats.org/officeDocument/2006/relationships" r:dm="rId10" r:lo="rId11" r:qs="rId12" r:cs="rId13"/>
                       </a:graphicData>
                     </a:graphic>
                     <a:xfrm>
@@ -1465,15 +1428,7 @@
         </w:r>
       </w:fldSimple>
       <w:r>
-        <w:t xml:space="preserve"> </w:t>
-      </w:r>
-      <w:proofErr w:type="spellStart"/>
-      <w:r>
-        <w:t>caBIG</w:t>
-      </w:r>
-      <w:proofErr w:type="spellEnd"/>
-      <w:r>
-        <w:t xml:space="preserve"> KC Components</w:t>
+        <w:t xml:space="preserve"> caBIG KC Components</w:t>
       </w:r>
     </w:p>
     <w:p>
@@ -1640,15 +1595,7 @@
         <w:t>User Community:</w:t>
       </w:r>
       <w:r>
-        <w:t xml:space="preserve"> The User Community (Cancer Centers, </w:t>
-      </w:r>
-      <w:proofErr w:type="spellStart"/>
-      <w:r>
-        <w:t>caBIG</w:t>
-      </w:r>
-      <w:proofErr w:type="spellEnd"/>
-      <w:r>
-        <w:t xml:space="preserve"> Workspace, Product Users) provides the key input to the KC regarding new feature requests, urgent bug fixes, etc.</w:t>
+        <w:t xml:space="preserve"> The User Community (Cancer Centers, caBIG Workspace, Product Users) provides the key input to the KC regarding new feature requests, urgent bug fixes, etc.</w:t>
       </w:r>
     </w:p>
     <w:p>
@@ -1659,15 +1606,7 @@
         <w:t>Knowledge Center Management Team:</w:t>
       </w:r>
       <w:r>
-        <w:t xml:space="preserve"> This team provides the steering and prioritization function to the KC development teams. This team consists of the KC Program Manager and the Product Managers for each of products under the respective KCs. Interrelated product managers (e.g. LSD, </w:t>
-      </w:r>
-      <w:proofErr w:type="spellStart"/>
-      <w:r>
-        <w:t>caIntegrator</w:t>
-      </w:r>
-      <w:proofErr w:type="spellEnd"/>
-      <w:r>
-        <w:t>, etc.) may also be included in this team.</w:t>
+        <w:t xml:space="preserve"> This team provides the steering and prioritization function to the KC development teams. This team consists of the KC Program Manager and the Product Managers for each of products under the respective KCs. Interrelated product managers (e.g. LSD, caIntegrator, etc.) may also be included in this team.</w:t>
       </w:r>
     </w:p>
     <w:p>
@@ -1734,23 +1673,7 @@
         <w:t>Product Manager:</w:t>
       </w:r>
       <w:r>
-        <w:t xml:space="preserve"> Each product (e.g. </w:t>
-      </w:r>
-      <w:proofErr w:type="spellStart"/>
-      <w:r>
-        <w:t>caArray</w:t>
-      </w:r>
-      <w:proofErr w:type="spellEnd"/>
-      <w:r>
-        <w:t xml:space="preserve">, NCIA, </w:t>
-      </w:r>
-      <w:proofErr w:type="spellStart"/>
-      <w:r>
-        <w:t>caTissue</w:t>
-      </w:r>
-      <w:proofErr w:type="spellEnd"/>
-      <w:r>
-        <w:t xml:space="preserve">, etc.) under the KCs must have an NCI CBIIT assigned product manager responsible for oversight of KC </w:t>
+        <w:t xml:space="preserve"> Each product (e.g. caArray, NCIA, caTissue, etc.) under the KCs must have an NCI CBIIT assigned product manager responsible for oversight of KC </w:t>
       </w:r>
       <w:r>
         <w:t xml:space="preserve">source </w:t>
@@ -1769,7 +1692,7 @@
         <w:pStyle w:val="ListParagraph"/>
         <w:numPr>
           <w:ilvl w:val="0"/>
-          <w:numId w:val="8"/>
+          <w:numId w:val="13"/>
         </w:numPr>
       </w:pPr>
       <w:r>
@@ -1782,15 +1705,7 @@
         <w:t xml:space="preserve"> or bug fix</w:t>
       </w:r>
       <w:r>
-        <w:t>(</w:t>
-      </w:r>
-      <w:proofErr w:type="spellStart"/>
-      <w:r>
-        <w:t>es</w:t>
-      </w:r>
-      <w:proofErr w:type="spellEnd"/>
-      <w:r>
-        <w:t>)</w:t>
+        <w:t>(es)</w:t>
       </w:r>
       <w:r>
         <w:t xml:space="preserve"> is</w:t>
@@ -1810,7 +1725,7 @@
         <w:pStyle w:val="ListParagraph"/>
         <w:numPr>
           <w:ilvl w:val="0"/>
-          <w:numId w:val="8"/>
+          <w:numId w:val="13"/>
         </w:numPr>
       </w:pPr>
       <w:r>
@@ -1825,7 +1740,7 @@
         <w:pStyle w:val="ListParagraph"/>
         <w:numPr>
           <w:ilvl w:val="0"/>
-          <w:numId w:val="8"/>
+          <w:numId w:val="13"/>
         </w:numPr>
       </w:pPr>
       <w:r>
@@ -1837,7 +1752,7 @@
         <w:pStyle w:val="ListParagraph"/>
         <w:numPr>
           <w:ilvl w:val="0"/>
-          <w:numId w:val="8"/>
+          <w:numId w:val="13"/>
         </w:numPr>
       </w:pPr>
       <w:r>
@@ -1852,7 +1767,7 @@
         <w:pStyle w:val="ListParagraph"/>
         <w:numPr>
           <w:ilvl w:val="0"/>
-          <w:numId w:val="8"/>
+          <w:numId w:val="13"/>
         </w:numPr>
       </w:pPr>
       <w:r>
@@ -1867,7 +1782,7 @@
         <w:pStyle w:val="ListParagraph"/>
         <w:numPr>
           <w:ilvl w:val="0"/>
-          <w:numId w:val="8"/>
+          <w:numId w:val="13"/>
         </w:numPr>
       </w:pPr>
       <w:r>
@@ -1882,7 +1797,7 @@
         <w:pStyle w:val="ListParagraph"/>
         <w:numPr>
           <w:ilvl w:val="0"/>
-          <w:numId w:val="8"/>
+          <w:numId w:val="13"/>
         </w:numPr>
       </w:pPr>
       <w:r>
@@ -1894,7 +1809,7 @@
         <w:pStyle w:val="ListParagraph"/>
         <w:numPr>
           <w:ilvl w:val="0"/>
-          <w:numId w:val="8"/>
+          <w:numId w:val="13"/>
         </w:numPr>
       </w:pPr>
       <w:r>
@@ -1906,7 +1821,7 @@
         <w:pStyle w:val="ListParagraph"/>
         <w:numPr>
           <w:ilvl w:val="0"/>
-          <w:numId w:val="8"/>
+          <w:numId w:val="13"/>
         </w:numPr>
       </w:pPr>
       <w:r>
@@ -1918,7 +1833,7 @@
         <w:pStyle w:val="ListParagraph"/>
         <w:numPr>
           <w:ilvl w:val="0"/>
-          <w:numId w:val="8"/>
+          <w:numId w:val="13"/>
         </w:numPr>
       </w:pPr>
       <w:r>
@@ -2247,7 +2162,7 @@
                         </a:cNvPicPr>
                       </a:nvPicPr>
                       <a:blipFill>
-                        <a:blip r:embed="rId12"/>
+                        <a:blip r:embed="rId14"/>
                         <a:srcRect/>
                         <a:stretch>
                           <a:fillRect/>
@@ -2420,7 +2335,7 @@
                         </a:cNvPicPr>
                       </a:nvPicPr>
                       <a:blipFill>
-                        <a:blip r:embed="rId13"/>
+                        <a:blip r:embed="rId15"/>
                         <a:srcRect/>
                         <a:stretch>
                           <a:fillRect/>
@@ -2592,7 +2507,7 @@
                         </a:cNvPicPr>
                       </a:nvPicPr>
                       <a:blipFill>
-                        <a:blip r:embed="rId14"/>
+                        <a:blip r:embed="rId16"/>
                         <a:srcRect/>
                         <a:stretch>
                           <a:fillRect/>
@@ -2757,7 +2672,7 @@
                         </a:cNvPicPr>
                       </a:nvPicPr>
                       <a:blipFill>
-                        <a:blip r:embed="rId15" cstate="print"/>
+                        <a:blip r:embed="rId17" cstate="print"/>
                         <a:srcRect/>
                         <a:stretch>
                           <a:fillRect/>
@@ -3056,7 +2971,7 @@
                         </a:cNvPicPr>
                       </a:nvPicPr>
                       <a:blipFill>
-                        <a:blip r:embed="rId16"/>
+                        <a:blip r:embed="rId18"/>
                         <a:srcRect/>
                         <a:stretch>
                           <a:fillRect/>
@@ -3095,7 +3010,7 @@
                         </a:cNvPicPr>
                       </a:nvPicPr>
                       <a:blipFill>
-                        <a:blip r:embed="rId17"/>
+                        <a:blip r:embed="rId19"/>
                         <a:srcRect/>
                         <a:stretch>
                           <a:fillRect/>
@@ -5507,7 +5422,7 @@
           <w:color w:val="000000"/>
         </w:rPr>
       </w:pPr>
-      <w:hyperlink r:id="rId18" w:history="1">
+      <w:hyperlink r:id="rId20" w:history="1">
         <w:r>
           <w:rPr>
             <w:rFonts w:eastAsia="Times New Roman" w:cs="Times New Roman"/>
@@ -5539,8 +5454,7 @@
           <w:color w:val="000000"/>
         </w:rPr>
       </w:pPr>
-      <w:hyperlink r:id="rId19" w:history="1">
-        <w:proofErr w:type="spellStart"/>
+      <w:hyperlink r:id="rId21" w:history="1">
         <w:r>
           <w:rPr>
             <w:rFonts w:eastAsia="Times New Roman" w:cs="Times New Roman"/>
@@ -5549,7 +5463,6 @@
           </w:rPr>
           <w:t>GForge</w:t>
         </w:r>
-        <w:proofErr w:type="spellEnd"/>
       </w:hyperlink>
       <w:r>
         <w:rPr>
@@ -5573,7 +5486,7 @@
           <w:color w:val="000000"/>
         </w:rPr>
       </w:pPr>
-      <w:hyperlink r:id="rId20" w:history="1">
+      <w:hyperlink r:id="rId22" w:history="1">
         <w:r>
           <w:rPr>
             <w:rFonts w:eastAsia="Times New Roman" w:cs="Times New Roman"/>
@@ -5605,7 +5518,7 @@
           <w:color w:val="000000"/>
         </w:rPr>
       </w:pPr>
-      <w:hyperlink r:id="rId21" w:history="1">
+      <w:hyperlink r:id="rId23" w:history="1">
         <w:r>
           <w:rPr>
             <w:rFonts w:eastAsia="Times New Roman" w:cs="Times New Roman"/>
@@ -5954,23 +5867,7 @@
           <w:rFonts w:eastAsia="Times New Roman" w:cs="Times New Roman"/>
           <w:color w:val="000000"/>
         </w:rPr>
-        <w:t xml:space="preserve">New Product development is when new functionality is provided for a specific need. A typical scenario for new development may be when Knowledge Centers create solutions for specific cancer centers that are not a part of the overall software product. In this case, developers may interface with the product's API (i.e. client JAR file) only. Other examples may include support for new data types - e.g. support for a new imaging modality in NCIA or support of a new microarray platform in </w:t>
-      </w:r>
-      <w:proofErr w:type="spellStart"/>
-      <w:r>
-        <w:rPr>
-          <w:rFonts w:eastAsia="Times New Roman" w:cs="Times New Roman"/>
-          <w:color w:val="000000"/>
-        </w:rPr>
-        <w:t>caArray</w:t>
-      </w:r>
-      <w:proofErr w:type="spellEnd"/>
-      <w:r>
-        <w:rPr>
-          <w:rFonts w:eastAsia="Times New Roman" w:cs="Times New Roman"/>
-          <w:color w:val="000000"/>
-        </w:rPr>
-        <w:t>, etc.</w:t>
+        <w:t>New Product development is when new functionality is provided for a specific need. A typical scenario for new development may be when Knowledge Centers create solutions for specific cancer centers that are not a part of the overall software product. In this case, developers may interface with the product's API (i.e. client JAR file) only. Other examples may include support for new data types - e.g. support for a new imaging modality in NCIA or support of a new microarray platform in caArray, etc.</w:t>
       </w:r>
     </w:p>
     <w:p>
@@ -6072,8 +5969,7 @@
         </w:rPr>
         <w:t xml:space="preserve"> determines the features that will be a part of the next major/minor release and specifies these features in </w:t>
       </w:r>
-      <w:hyperlink r:id="rId22" w:history="1">
-        <w:proofErr w:type="spellStart"/>
+      <w:hyperlink r:id="rId24" w:history="1">
         <w:r>
           <w:rPr>
             <w:rFonts w:eastAsia="Times New Roman" w:cs="Times New Roman"/>
@@ -6082,17 +5978,10 @@
           </w:rPr>
           <w:t>GForge</w:t>
         </w:r>
-        <w:proofErr w:type="spellEnd"/>
       </w:hyperlink>
       <w:r>
-        <w:t>/</w:t>
-      </w:r>
-      <w:proofErr w:type="spellStart"/>
-      <w:proofErr w:type="gramStart"/>
-      <w:r>
-        <w:t>Bugzilla</w:t>
-      </w:r>
-      <w:proofErr w:type="spellEnd"/>
+        <w:t>/Bugzilla</w:t>
+      </w:r>
       <w:r>
         <w:rPr>
           <w:rFonts w:ascii="Cambria Math" w:eastAsia="Times New Roman" w:hAnsi="Cambria Math" w:cs="Cambria Math"/>
@@ -6107,7 +5996,6 @@
         </w:rPr>
         <w:t>.</w:t>
       </w:r>
-      <w:proofErr w:type="gramEnd"/>
     </w:p>
     <w:p>
       <w:pPr>
@@ -6298,7 +6186,7 @@
         </w:rPr>
         <w:t xml:space="preserve"> follows the </w:t>
       </w:r>
-      <w:hyperlink r:id="rId23" w:history="1">
+      <w:hyperlink r:id="rId25" w:history="1">
         <w:r>
           <w:rPr>
             <w:rFonts w:eastAsia="Times New Roman" w:cs="Times New Roman"/>
@@ -6359,7 +6247,7 @@
                     </pic:cNvPicPr>
                   </pic:nvPicPr>
                   <pic:blipFill>
-                    <a:blip r:embed="rId24"/>
+                    <a:blip r:embed="rId26"/>
                     <a:srcRect/>
                     <a:stretch>
                       <a:fillRect/>
@@ -6558,8 +6446,7 @@
         <w:lastRenderedPageBreak/>
         <w:t xml:space="preserve">A developer is assigned trackers in </w:t>
       </w:r>
-      <w:hyperlink r:id="rId25" w:history="1">
-        <w:proofErr w:type="spellStart"/>
+      <w:hyperlink r:id="rId27" w:history="1">
         <w:r>
           <w:rPr>
             <w:rFonts w:eastAsia="Times New Roman" w:cs="Times New Roman"/>
@@ -6568,16 +6455,10 @@
           </w:rPr>
           <w:t>GForge</w:t>
         </w:r>
-        <w:proofErr w:type="spellEnd"/>
       </w:hyperlink>
       <w:r>
-        <w:t>/</w:t>
-      </w:r>
-      <w:proofErr w:type="spellStart"/>
-      <w:r>
-        <w:t>Bugzilla</w:t>
-      </w:r>
-      <w:proofErr w:type="spellEnd"/>
+        <w:t>/Bugzilla</w:t>
+      </w:r>
       <w:r>
         <w:rPr>
           <w:rFonts w:ascii="Cambria Math" w:eastAsia="Times New Roman" w:hAnsi="Cambria Math" w:cs="Cambria Math"/>
@@ -7060,7 +6941,7 @@
         </w:rPr>
         <w:t xml:space="preserve"> follows the </w:t>
       </w:r>
-      <w:hyperlink r:id="rId26" w:history="1">
+      <w:hyperlink r:id="rId28" w:history="1">
         <w:r>
           <w:rPr>
             <w:rFonts w:eastAsia="Times New Roman" w:cs="Times New Roman"/>
@@ -7160,25 +7041,7 @@
           <w:b/>
           <w:color w:val="000000"/>
         </w:rPr>
-        <w:t xml:space="preserve">Branches should always be transient - they should be removed eventually. Branches should not be a permanent fixture in an SVN repository. For instance, creating branches shouldn't be used as a technique for managing product variations (e.g. cancer-center specific code). All code should have a path back to the </w:t>
-      </w:r>
-      <w:proofErr w:type="gramStart"/>
-      <w:r>
-        <w:rPr>
-          <w:rFonts w:eastAsia="Times New Roman" w:cs="Times New Roman"/>
-          <w:b/>
-          <w:color w:val="000000"/>
-        </w:rPr>
-        <w:t>product's</w:t>
-      </w:r>
-      <w:proofErr w:type="gramEnd"/>
-      <w:r>
-        <w:rPr>
-          <w:rFonts w:eastAsia="Times New Roman" w:cs="Times New Roman"/>
-          <w:b/>
-          <w:color w:val="000000"/>
-        </w:rPr>
-        <w:t xml:space="preserve"> mainline </w:t>
+        <w:t xml:space="preserve">Branches should always be transient - they should be removed eventually. Branches should not be a permanent fixture in an SVN repository. For instance, creating branches shouldn't be used as a technique for managing product variations (e.g. cancer-center specific code). All code should have a path back to the product's mainline </w:t>
       </w:r>
     </w:p>
     <w:p>
@@ -7239,7 +7102,7 @@
                     </pic:cNvPicPr>
                   </pic:nvPicPr>
                   <pic:blipFill>
-                    <a:blip r:embed="rId27"/>
+                    <a:blip r:embed="rId29"/>
                     <a:srcRect/>
                     <a:stretch>
                       <a:fillRect/>
@@ -7534,6 +7397,24 @@
     </w:p>
     <w:p>
       <w:pPr>
+        <w:spacing w:before="100" w:beforeAutospacing="1" w:after="100" w:afterAutospacing="1" w:line="240" w:lineRule="atLeast"/>
+        <w:rPr>
+          <w:rFonts w:eastAsia="Times New Roman" w:cs="Times New Roman"/>
+          <w:color w:val="000000"/>
+        </w:rPr>
+      </w:pPr>
+    </w:p>
+    <w:p>
+      <w:pPr>
+        <w:spacing w:before="100" w:beforeAutospacing="1" w:after="100" w:afterAutospacing="1" w:line="240" w:lineRule="atLeast"/>
+        <w:rPr>
+          <w:rFonts w:eastAsia="Times New Roman" w:cs="Times New Roman"/>
+          <w:color w:val="000000"/>
+        </w:rPr>
+      </w:pPr>
+    </w:p>
+    <w:p>
+      <w:pPr>
         <w:pBdr>
           <w:bottom w:val="single" w:sz="6" w:space="2" w:color="3C78B5"/>
         </w:pBdr>
@@ -7560,6 +7441,7 @@
           <w:sz w:val="36"/>
           <w:szCs w:val="36"/>
         </w:rPr>
+        <w:lastRenderedPageBreak/>
         <w:t>Policies</w:t>
       </w:r>
     </w:p>
@@ -7581,7 +7463,6 @@
           <w:rFonts w:eastAsia="Times New Roman" w:cs="Times New Roman"/>
           <w:color w:val="000000"/>
         </w:rPr>
-        <w:lastRenderedPageBreak/>
         <w:t xml:space="preserve">All code that is checked into Subversion by a </w:t>
       </w:r>
       <w:r>
@@ -7601,33 +7482,32 @@
       <w:r>
         <w:rPr>
           <w:rFonts w:eastAsia="Times New Roman" w:cs="Times New Roman"/>
-          <w:color w:val="000000"/>
-          <w:u w:val="single"/>
-        </w:rPr>
-        <w:t>automated</w:t>
-      </w:r>
-      <w:r>
-        <w:rPr>
-          <w:rFonts w:eastAsia="Times New Roman" w:cs="Times New Roman"/>
-          <w:color w:val="000000"/>
-        </w:rPr>
-        <w:t xml:space="preserve"> tests; using </w:t>
-      </w:r>
-      <w:proofErr w:type="spellStart"/>
-      <w:r>
-        <w:rPr>
-          <w:rFonts w:eastAsia="Times New Roman" w:cs="Times New Roman"/>
-          <w:color w:val="000000"/>
-        </w:rPr>
-        <w:t>JUnit</w:t>
-      </w:r>
-      <w:proofErr w:type="spellEnd"/>
-      <w:r>
-        <w:rPr>
-          <w:rFonts w:eastAsia="Times New Roman" w:cs="Times New Roman"/>
-          <w:color w:val="000000"/>
-        </w:rPr>
-        <w:t xml:space="preserve">, for instance. If the code coverage for new code is not at least </w:t>
+          <w:b/>
+          <w:color w:val="000000"/>
+        </w:rPr>
+        <w:t xml:space="preserve">automated </w:t>
+      </w:r>
+      <w:r>
+        <w:rPr>
+          <w:rFonts w:eastAsia="Times New Roman" w:cs="Times New Roman"/>
+          <w:b/>
+          <w:color w:val="000000"/>
+        </w:rPr>
+        <w:t>unit/component tests</w:t>
+      </w:r>
+      <w:r>
+        <w:rPr>
+          <w:rFonts w:eastAsia="Times New Roman" w:cs="Times New Roman"/>
+          <w:color w:val="000000"/>
+        </w:rPr>
+        <w:t xml:space="preserve"> </w:t>
+      </w:r>
+      <w:r>
+        <w:rPr>
+          <w:rFonts w:eastAsia="Times New Roman" w:cs="Times New Roman"/>
+          <w:color w:val="000000"/>
+        </w:rPr>
+        <w:t xml:space="preserve">using JUnit, for instance. If the code coverage for new code is not at least </w:t>
       </w:r>
       <w:r>
         <w:rPr>
@@ -7678,7 +7558,102 @@
           <w:rFonts w:eastAsia="Times New Roman" w:cs="Times New Roman"/>
           <w:color w:val="000000"/>
         </w:rPr>
-        <w:t xml:space="preserve">KC must run a successful build (with successful automated tests) in the Continuous Integration environment on the branch prior to committing code back to the trunk. </w:t>
+        <w:t xml:space="preserve">All new features should have corresponding </w:t>
+      </w:r>
+      <w:r>
+        <w:rPr>
+          <w:rFonts w:eastAsia="Times New Roman" w:cs="Times New Roman"/>
+          <w:b/>
+          <w:color w:val="000000"/>
+        </w:rPr>
+        <w:t>automated functional tests</w:t>
+      </w:r>
+      <w:r>
+        <w:rPr>
+          <w:rFonts w:eastAsia="Times New Roman" w:cs="Times New Roman"/>
+          <w:color w:val="000000"/>
+        </w:rPr>
+        <w:t xml:space="preserve"> that are run as part of the automated build. For exam</w:t>
+      </w:r>
+      <w:r>
+        <w:rPr>
+          <w:rFonts w:eastAsia="Times New Roman" w:cs="Times New Roman"/>
+          <w:color w:val="000000"/>
+        </w:rPr>
+        <w:t>ple, using tools like Selenium for web-based applications (</w:t>
+      </w:r>
+      <w:r>
+        <w:rPr>
+          <w:rFonts w:eastAsia="Times New Roman" w:cs="Times New Roman"/>
+          <w:color w:val="000000"/>
+        </w:rPr>
+        <w:t>http://selenium.openqa.org/</w:t>
+      </w:r>
+      <w:r>
+        <w:rPr>
+          <w:rFonts w:eastAsia="Times New Roman" w:cs="Times New Roman"/>
+          <w:color w:val="000000"/>
+        </w:rPr>
+        <w:t>)</w:t>
+      </w:r>
+      <w:r>
+        <w:rPr>
+          <w:rFonts w:eastAsia="Times New Roman" w:cs="Times New Roman"/>
+          <w:color w:val="000000"/>
+        </w:rPr>
+        <w:t xml:space="preserve"> and White (</w:t>
+      </w:r>
+      <w:hyperlink r:id="rId30" w:history="1">
+        <w:r>
+          <w:rPr>
+            <w:rStyle w:val="Hyperlink"/>
+            <w:rFonts w:eastAsia="Times New Roman" w:cs="Times New Roman"/>
+          </w:rPr>
+          <w:t>http://www.codeplex.com/white</w:t>
+        </w:r>
+      </w:hyperlink>
+      <w:r>
+        <w:rPr>
+          <w:rFonts w:eastAsia="Times New Roman" w:cs="Times New Roman"/>
+          <w:color w:val="000000"/>
+        </w:rPr>
+        <w:t>) for rich-client applications</w:t>
+      </w:r>
+    </w:p>
+    <w:p>
+      <w:pPr>
+        <w:pStyle w:val="ListParagraph"/>
+        <w:numPr>
+          <w:ilvl w:val="0"/>
+          <w:numId w:val="12"/>
+        </w:numPr>
+        <w:spacing w:before="100" w:beforeAutospacing="1" w:after="100" w:afterAutospacing="1" w:line="240" w:lineRule="atLeast"/>
+        <w:rPr>
+          <w:rFonts w:eastAsia="Times New Roman" w:cs="Times New Roman"/>
+          <w:color w:val="000000"/>
+        </w:rPr>
+      </w:pPr>
+      <w:r>
+        <w:rPr>
+          <w:rFonts w:eastAsia="Times New Roman" w:cs="Times New Roman"/>
+          <w:color w:val="000000"/>
+        </w:rPr>
+        <w:t xml:space="preserve">KC must run a successful build (with successful automated tests) in the </w:t>
+      </w:r>
+      <w:r>
+        <w:rPr>
+          <w:rFonts w:eastAsia="Times New Roman" w:cs="Times New Roman"/>
+          <w:b/>
+          <w:color w:val="000000"/>
+        </w:rPr>
+        <w:t>Continuous Integration environment on the branch</w:t>
+      </w:r>
+      <w:r>
+        <w:rPr>
+          <w:rFonts w:eastAsia="Times New Roman" w:cs="Times New Roman"/>
+          <w:color w:val="000000"/>
+        </w:rPr>
+        <w:t xml:space="preserve"> prior to committing code back to the trunk. </w:t>
       </w:r>
     </w:p>
     <w:p>
@@ -7730,7 +7705,7 @@
                     </pic:cNvPicPr>
                   </pic:nvPicPr>
                   <pic:blipFill>
-                    <a:blip r:embed="rId28"/>
+                    <a:blip r:embed="rId31"/>
                     <a:srcRect/>
                     <a:stretch>
                       <a:fillRect/>
@@ -7909,47 +7884,7 @@
                 <w:sz w:val="20"/>
                 <w:szCs w:val="20"/>
               </w:rPr>
-              <w:t xml:space="preserve"> role per project - </w:t>
-            </w:r>
-            <w:proofErr w:type="spellStart"/>
-            <w:r>
-              <w:rPr>
-                <w:rFonts w:eastAsia="Times New Roman" w:cs="Times New Roman"/>
-                <w:color w:val="000000"/>
-                <w:sz w:val="20"/>
-                <w:szCs w:val="20"/>
-              </w:rPr>
-              <w:t>caArray</w:t>
-            </w:r>
-            <w:proofErr w:type="spellEnd"/>
-            <w:r>
-              <w:rPr>
-                <w:rFonts w:eastAsia="Times New Roman" w:cs="Times New Roman"/>
-                <w:color w:val="000000"/>
-                <w:sz w:val="20"/>
-                <w:szCs w:val="20"/>
-              </w:rPr>
-              <w:t xml:space="preserve">, </w:t>
-            </w:r>
-            <w:proofErr w:type="spellStart"/>
-            <w:r>
-              <w:rPr>
-                <w:rFonts w:eastAsia="Times New Roman" w:cs="Times New Roman"/>
-                <w:color w:val="000000"/>
-                <w:sz w:val="20"/>
-                <w:szCs w:val="20"/>
-              </w:rPr>
-              <w:t>caIntegrator</w:t>
-            </w:r>
-            <w:proofErr w:type="spellEnd"/>
-            <w:r>
-              <w:rPr>
-                <w:rFonts w:eastAsia="Times New Roman" w:cs="Times New Roman"/>
-                <w:color w:val="000000"/>
-                <w:sz w:val="20"/>
-                <w:szCs w:val="20"/>
-              </w:rPr>
-              <w:t>, NCIA, etc.</w:t>
+              <w:t xml:space="preserve"> role per project - caArray, caIntegrator, NCIA, etc.</w:t>
             </w:r>
           </w:p>
         </w:tc>
@@ -8006,47 +7941,7 @@
                 <w:sz w:val="20"/>
                 <w:szCs w:val="20"/>
               </w:rPr>
-              <w:t xml:space="preserve">Each project team (e.g. </w:t>
-            </w:r>
-            <w:proofErr w:type="spellStart"/>
-            <w:r>
-              <w:rPr>
-                <w:rFonts w:eastAsia="Times New Roman" w:cs="Times New Roman"/>
-                <w:color w:val="000000"/>
-                <w:sz w:val="20"/>
-                <w:szCs w:val="20"/>
-              </w:rPr>
-              <w:t>caArray</w:t>
-            </w:r>
-            <w:proofErr w:type="spellEnd"/>
-            <w:r>
-              <w:rPr>
-                <w:rFonts w:eastAsia="Times New Roman" w:cs="Times New Roman"/>
-                <w:color w:val="000000"/>
-                <w:sz w:val="20"/>
-                <w:szCs w:val="20"/>
-              </w:rPr>
-              <w:t xml:space="preserve">, </w:t>
-            </w:r>
-            <w:proofErr w:type="spellStart"/>
-            <w:r>
-              <w:rPr>
-                <w:rFonts w:eastAsia="Times New Roman" w:cs="Times New Roman"/>
-                <w:color w:val="000000"/>
-                <w:sz w:val="20"/>
-                <w:szCs w:val="20"/>
-              </w:rPr>
-              <w:t>caIntegrator</w:t>
-            </w:r>
-            <w:proofErr w:type="spellEnd"/>
-            <w:r>
-              <w:rPr>
-                <w:rFonts w:eastAsia="Times New Roman" w:cs="Times New Roman"/>
-                <w:color w:val="000000"/>
-                <w:sz w:val="20"/>
-                <w:szCs w:val="20"/>
-              </w:rPr>
-              <w:t xml:space="preserve">, etc.) should have a Continuous Integration Virtual Machine (CI VM) provisioned that runs an integration build with every change applied to trunk and branches. One Hudson CI server per project running multiple </w:t>
+              <w:t xml:space="preserve">Each project team (e.g. caArray, caIntegrator, etc.) should have a Continuous Integration Virtual Machine (CI VM) provisioned that runs an integration build with every change applied to trunk and branches. One Hudson CI server per project running multiple </w:t>
             </w:r>
             <w:r>
               <w:rPr>
@@ -8553,6 +8448,12 @@
     </w:p>
     <w:p/>
     <w:sectPr>
+      <w:headerReference w:type="even" r:id="rId32"/>
+      <w:headerReference w:type="default" r:id="rId33"/>
+      <w:footerReference w:type="even" r:id="rId34"/>
+      <w:footerReference w:type="default" r:id="rId35"/>
+      <w:headerReference w:type="first" r:id="rId36"/>
+      <w:footerReference w:type="first" r:id="rId37"/>
       <w:pgSz w:w="12240" w:h="15840"/>
       <w:pgMar w:top="1440" w:right="1440" w:bottom="1440" w:left="1440" w:header="720" w:footer="720" w:gutter="0"/>
       <w:cols w:space="720"/>
@@ -8561,6 +8462,141 @@
     </w:sectPr>
   </w:body>
 </w:document>
+</file>
+
+<file path=word/endnotes.xml><?xml version="1.0" encoding="utf-8"?>
+<w:endnotes xmlns:ve="http://schemas.openxmlformats.org/markup-compatibility/2006" xmlns:o="urn:schemas-microsoft-com:office:office" xmlns:r="http://schemas.openxmlformats.org/officeDocument/2006/relationships" xmlns:m="http://schemas.openxmlformats.org/officeDocument/2006/math" xmlns:v="urn:schemas-microsoft-com:vml" xmlns:wp="http://schemas.openxmlformats.org/drawingml/2006/wordprocessingDrawing" xmlns:w10="urn:schemas-microsoft-com:office:word" xmlns:w="http://schemas.openxmlformats.org/wordprocessingml/2006/main" xmlns:wne="http://schemas.microsoft.com/office/word/2006/wordml">
+  <w:endnote w:type="separator" w:id="0">
+    <w:p>
+      <w:pPr>
+        <w:spacing w:after="0" w:line="240" w:lineRule="auto"/>
+      </w:pPr>
+      <w:r>
+        <w:separator/>
+      </w:r>
+    </w:p>
+  </w:endnote>
+  <w:endnote w:type="continuationSeparator" w:id="1">
+    <w:p>
+      <w:pPr>
+        <w:spacing w:after="0" w:line="240" w:lineRule="auto"/>
+      </w:pPr>
+      <w:r>
+        <w:continuationSeparator/>
+      </w:r>
+    </w:p>
+  </w:endnote>
+</w:endnotes>
+</file>
+
+<file path=word/footer1.xml><?xml version="1.0" encoding="utf-8"?>
+<w:ftr xmlns:ve="http://schemas.openxmlformats.org/markup-compatibility/2006" xmlns:o="urn:schemas-microsoft-com:office:office" xmlns:r="http://schemas.openxmlformats.org/officeDocument/2006/relationships" xmlns:m="http://schemas.openxmlformats.org/officeDocument/2006/math" xmlns:v="urn:schemas-microsoft-com:vml" xmlns:wp="http://schemas.openxmlformats.org/drawingml/2006/wordprocessingDrawing" xmlns:w10="urn:schemas-microsoft-com:office:word" xmlns:w="http://schemas.openxmlformats.org/wordprocessingml/2006/main" xmlns:wne="http://schemas.microsoft.com/office/word/2006/wordml">
+  <w:p>
+    <w:pPr>
+      <w:pStyle w:val="Footer"/>
+    </w:pPr>
+  </w:p>
+</w:ftr>
+</file>
+
+<file path=word/footer2.xml><?xml version="1.0" encoding="utf-8"?>
+<w:ftr xmlns:ve="http://schemas.openxmlformats.org/markup-compatibility/2006" xmlns:o="urn:schemas-microsoft-com:office:office" xmlns:r="http://schemas.openxmlformats.org/officeDocument/2006/relationships" xmlns:m="http://schemas.openxmlformats.org/officeDocument/2006/math" xmlns:v="urn:schemas-microsoft-com:vml" xmlns:wp="http://schemas.openxmlformats.org/drawingml/2006/wordprocessingDrawing" xmlns:w10="urn:schemas-microsoft-com:office:word" xmlns:w="http://schemas.openxmlformats.org/wordprocessingml/2006/main" xmlns:wne="http://schemas.microsoft.com/office/word/2006/wordml">
+  <w:sdt>
+    <w:sdtPr>
+      <w:id w:val="63302361"/>
+      <w:docPartObj>
+        <w:docPartGallery w:val="Page Numbers (Bottom of Page)"/>
+        <w:docPartUnique/>
+      </w:docPartObj>
+    </w:sdtPr>
+    <w:sdtContent>
+      <w:p>
+        <w:pPr>
+          <w:pStyle w:val="Footer"/>
+          <w:jc w:val="center"/>
+        </w:pPr>
+        <w:fldSimple w:instr=" PAGE   \* MERGEFORMAT ">
+          <w:r>
+            <w:rPr>
+              <w:noProof/>
+            </w:rPr>
+            <w:t>9</w:t>
+          </w:r>
+        </w:fldSimple>
+      </w:p>
+    </w:sdtContent>
+  </w:sdt>
+  <w:p>
+    <w:pPr>
+      <w:pStyle w:val="Footer"/>
+    </w:pPr>
+  </w:p>
+</w:ftr>
+</file>
+
+<file path=word/footer3.xml><?xml version="1.0" encoding="utf-8"?>
+<w:ftr xmlns:ve="http://schemas.openxmlformats.org/markup-compatibility/2006" xmlns:o="urn:schemas-microsoft-com:office:office" xmlns:r="http://schemas.openxmlformats.org/officeDocument/2006/relationships" xmlns:m="http://schemas.openxmlformats.org/officeDocument/2006/math" xmlns:v="urn:schemas-microsoft-com:vml" xmlns:wp="http://schemas.openxmlformats.org/drawingml/2006/wordprocessingDrawing" xmlns:w10="urn:schemas-microsoft-com:office:word" xmlns:w="http://schemas.openxmlformats.org/wordprocessingml/2006/main" xmlns:wne="http://schemas.microsoft.com/office/word/2006/wordml">
+  <w:p>
+    <w:pPr>
+      <w:pStyle w:val="Footer"/>
+    </w:pPr>
+  </w:p>
+</w:ftr>
+</file>
+
+<file path=word/footnotes.xml><?xml version="1.0" encoding="utf-8"?>
+<w:footnotes xmlns:ve="http://schemas.openxmlformats.org/markup-compatibility/2006" xmlns:o="urn:schemas-microsoft-com:office:office" xmlns:r="http://schemas.openxmlformats.org/officeDocument/2006/relationships" xmlns:m="http://schemas.openxmlformats.org/officeDocument/2006/math" xmlns:v="urn:schemas-microsoft-com:vml" xmlns:wp="http://schemas.openxmlformats.org/drawingml/2006/wordprocessingDrawing" xmlns:w10="urn:schemas-microsoft-com:office:word" xmlns:w="http://schemas.openxmlformats.org/wordprocessingml/2006/main" xmlns:wne="http://schemas.microsoft.com/office/word/2006/wordml">
+  <w:footnote w:type="separator" w:id="0">
+    <w:p>
+      <w:pPr>
+        <w:spacing w:after="0" w:line="240" w:lineRule="auto"/>
+      </w:pPr>
+      <w:r>
+        <w:separator/>
+      </w:r>
+    </w:p>
+  </w:footnote>
+  <w:footnote w:type="continuationSeparator" w:id="1">
+    <w:p>
+      <w:pPr>
+        <w:spacing w:after="0" w:line="240" w:lineRule="auto"/>
+      </w:pPr>
+      <w:r>
+        <w:continuationSeparator/>
+      </w:r>
+    </w:p>
+  </w:footnote>
+</w:footnotes>
+</file>
+
+<file path=word/header1.xml><?xml version="1.0" encoding="utf-8"?>
+<w:hdr xmlns:ve="http://schemas.openxmlformats.org/markup-compatibility/2006" xmlns:o="urn:schemas-microsoft-com:office:office" xmlns:r="http://schemas.openxmlformats.org/officeDocument/2006/relationships" xmlns:m="http://schemas.openxmlformats.org/officeDocument/2006/math" xmlns:v="urn:schemas-microsoft-com:vml" xmlns:wp="http://schemas.openxmlformats.org/drawingml/2006/wordprocessingDrawing" xmlns:w10="urn:schemas-microsoft-com:office:word" xmlns:w="http://schemas.openxmlformats.org/wordprocessingml/2006/main" xmlns:wne="http://schemas.microsoft.com/office/word/2006/wordml">
+  <w:p>
+    <w:pPr>
+      <w:pStyle w:val="Header"/>
+    </w:pPr>
+  </w:p>
+</w:hdr>
+</file>
+
+<file path=word/header2.xml><?xml version="1.0" encoding="utf-8"?>
+<w:hdr xmlns:ve="http://schemas.openxmlformats.org/markup-compatibility/2006" xmlns:o="urn:schemas-microsoft-com:office:office" xmlns:r="http://schemas.openxmlformats.org/officeDocument/2006/relationships" xmlns:m="http://schemas.openxmlformats.org/officeDocument/2006/math" xmlns:v="urn:schemas-microsoft-com:vml" xmlns:wp="http://schemas.openxmlformats.org/drawingml/2006/wordprocessingDrawing" xmlns:w10="urn:schemas-microsoft-com:office:word" xmlns:w="http://schemas.openxmlformats.org/wordprocessingml/2006/main" xmlns:wne="http://schemas.microsoft.com/office/word/2006/wordml">
+  <w:p>
+    <w:pPr>
+      <w:pStyle w:val="Header"/>
+    </w:pPr>
+  </w:p>
+</w:hdr>
+</file>
+
+<file path=word/header3.xml><?xml version="1.0" encoding="utf-8"?>
+<w:hdr xmlns:ve="http://schemas.openxmlformats.org/markup-compatibility/2006" xmlns:o="urn:schemas-microsoft-com:office:office" xmlns:r="http://schemas.openxmlformats.org/officeDocument/2006/relationships" xmlns:m="http://schemas.openxmlformats.org/officeDocument/2006/math" xmlns:v="urn:schemas-microsoft-com:vml" xmlns:wp="http://schemas.openxmlformats.org/drawingml/2006/wordprocessingDrawing" xmlns:w10="urn:schemas-microsoft-com:office:word" xmlns:w="http://schemas.openxmlformats.org/wordprocessingml/2006/main" xmlns:wne="http://schemas.microsoft.com/office/word/2006/wordml">
+  <w:p>
+    <w:pPr>
+      <w:pStyle w:val="Header"/>
+    </w:pPr>
+  </w:p>
+</w:hdr>
 </file>
 
 <file path=word/numbering.xml><?xml version="1.0" encoding="utf-8"?>
@@ -9256,6 +9292,92 @@
     </w:lvl>
   </w:abstractNum>
   <w:abstractNum w:abstractNumId="6">
+    <w:nsid w:val="439D31EE"/>
+    <w:multiLevelType w:val="hybridMultilevel"/>
+    <w:tmpl w:val="4F967E2C"/>
+    <w:lvl w:ilvl="0" w:tplc="0409000F">
+      <w:start w:val="1"/>
+      <w:numFmt w:val="decimal"/>
+      <w:lvlText w:val="%1."/>
+      <w:lvlJc w:val="left"/>
+      <w:pPr>
+        <w:ind w:left="1080" w:hanging="360"/>
+      </w:pPr>
+    </w:lvl>
+    <w:lvl w:ilvl="1" w:tplc="04090019" w:tentative="1">
+      <w:start w:val="1"/>
+      <w:numFmt w:val="lowerLetter"/>
+      <w:lvlText w:val="%2."/>
+      <w:lvlJc w:val="left"/>
+      <w:pPr>
+        <w:ind w:left="1800" w:hanging="360"/>
+      </w:pPr>
+    </w:lvl>
+    <w:lvl w:ilvl="2" w:tplc="0409001B" w:tentative="1">
+      <w:start w:val="1"/>
+      <w:numFmt w:val="lowerRoman"/>
+      <w:lvlText w:val="%3."/>
+      <w:lvlJc w:val="right"/>
+      <w:pPr>
+        <w:ind w:left="2520" w:hanging="180"/>
+      </w:pPr>
+    </w:lvl>
+    <w:lvl w:ilvl="3" w:tplc="0409000F" w:tentative="1">
+      <w:start w:val="1"/>
+      <w:numFmt w:val="decimal"/>
+      <w:lvlText w:val="%4."/>
+      <w:lvlJc w:val="left"/>
+      <w:pPr>
+        <w:ind w:left="3240" w:hanging="360"/>
+      </w:pPr>
+    </w:lvl>
+    <w:lvl w:ilvl="4" w:tplc="04090019" w:tentative="1">
+      <w:start w:val="1"/>
+      <w:numFmt w:val="lowerLetter"/>
+      <w:lvlText w:val="%5."/>
+      <w:lvlJc w:val="left"/>
+      <w:pPr>
+        <w:ind w:left="3960" w:hanging="360"/>
+      </w:pPr>
+    </w:lvl>
+    <w:lvl w:ilvl="5" w:tplc="0409001B" w:tentative="1">
+      <w:start w:val="1"/>
+      <w:numFmt w:val="lowerRoman"/>
+      <w:lvlText w:val="%6."/>
+      <w:lvlJc w:val="right"/>
+      <w:pPr>
+        <w:ind w:left="4680" w:hanging="180"/>
+      </w:pPr>
+    </w:lvl>
+    <w:lvl w:ilvl="6" w:tplc="0409000F" w:tentative="1">
+      <w:start w:val="1"/>
+      <w:numFmt w:val="decimal"/>
+      <w:lvlText w:val="%7."/>
+      <w:lvlJc w:val="left"/>
+      <w:pPr>
+        <w:ind w:left="5400" w:hanging="360"/>
+      </w:pPr>
+    </w:lvl>
+    <w:lvl w:ilvl="7" w:tplc="04090019" w:tentative="1">
+      <w:start w:val="1"/>
+      <w:numFmt w:val="lowerLetter"/>
+      <w:lvlText w:val="%8."/>
+      <w:lvlJc w:val="left"/>
+      <w:pPr>
+        <w:ind w:left="6120" w:hanging="360"/>
+      </w:pPr>
+    </w:lvl>
+    <w:lvl w:ilvl="8" w:tplc="0409001B" w:tentative="1">
+      <w:start w:val="1"/>
+      <w:numFmt w:val="lowerRoman"/>
+      <w:lvlText w:val="%9."/>
+      <w:lvlJc w:val="right"/>
+      <w:pPr>
+        <w:ind w:left="6840" w:hanging="180"/>
+      </w:pPr>
+    </w:lvl>
+  </w:abstractNum>
+  <w:abstractNum w:abstractNumId="7">
     <w:nsid w:val="48ED63DA"/>
     <w:multiLevelType w:val="hybridMultilevel"/>
     <w:tmpl w:val="BE2295DC"/>
@@ -9368,7 +9490,7 @@
       </w:rPr>
     </w:lvl>
   </w:abstractNum>
-  <w:abstractNum w:abstractNumId="7">
+  <w:abstractNum w:abstractNumId="8">
     <w:nsid w:val="56C643AE"/>
     <w:multiLevelType w:val="hybridMultilevel"/>
     <w:tmpl w:val="453C5F14"/>
@@ -9481,7 +9603,7 @@
       </w:rPr>
     </w:lvl>
   </w:abstractNum>
-  <w:abstractNum w:abstractNumId="8">
+  <w:abstractNum w:abstractNumId="9">
     <w:nsid w:val="5A2E66BA"/>
     <w:multiLevelType w:val="multilevel"/>
     <w:tmpl w:val="6AF014E8"/>
@@ -9630,7 +9752,7 @@
       </w:rPr>
     </w:lvl>
   </w:abstractNum>
-  <w:abstractNum w:abstractNumId="9">
+  <w:abstractNum w:abstractNumId="10">
     <w:nsid w:val="6F2D565D"/>
     <w:multiLevelType w:val="multilevel"/>
     <w:tmpl w:val="38E88062"/>
@@ -9779,7 +9901,7 @@
       </w:rPr>
     </w:lvl>
   </w:abstractNum>
-  <w:abstractNum w:abstractNumId="10">
+  <w:abstractNum w:abstractNumId="11">
     <w:nsid w:val="76F3234A"/>
     <w:multiLevelType w:val="multilevel"/>
     <w:tmpl w:val="F5CC57B6"/>
@@ -9892,7 +10014,7 @@
       </w:pPr>
     </w:lvl>
   </w:abstractNum>
-  <w:abstractNum w:abstractNumId="11">
+  <w:abstractNum w:abstractNumId="12">
     <w:nsid w:val="7FE83497"/>
     <w:multiLevelType w:val="hybridMultilevel"/>
     <w:tmpl w:val="A02E9420"/>
@@ -10033,16 +10155,16 @@
     </w:lvl>
   </w:abstractNum>
   <w:num w:numId="1">
-    <w:abstractNumId w:val="9"/>
+    <w:abstractNumId w:val="10"/>
   </w:num>
   <w:num w:numId="2">
-    <w:abstractNumId w:val="8"/>
+    <w:abstractNumId w:val="9"/>
   </w:num>
   <w:num w:numId="3">
     <w:abstractNumId w:val="2"/>
   </w:num>
   <w:num w:numId="4">
-    <w:abstractNumId w:val="10"/>
+    <w:abstractNumId w:val="11"/>
   </w:num>
   <w:num w:numId="5">
     <w:abstractNumId w:val="1"/>
@@ -10051,22 +10173,25 @@
     <w:abstractNumId w:val="0"/>
   </w:num>
   <w:num w:numId="7">
-    <w:abstractNumId w:val="11"/>
+    <w:abstractNumId w:val="12"/>
   </w:num>
   <w:num w:numId="8">
     <w:abstractNumId w:val="4"/>
   </w:num>
   <w:num w:numId="9">
-    <w:abstractNumId w:val="7"/>
+    <w:abstractNumId w:val="8"/>
   </w:num>
   <w:num w:numId="10">
-    <w:abstractNumId w:val="6"/>
+    <w:abstractNumId w:val="7"/>
   </w:num>
   <w:num w:numId="11">
     <w:abstractNumId w:val="3"/>
   </w:num>
   <w:num w:numId="12">
     <w:abstractNumId w:val="5"/>
+  </w:num>
+  <w:num w:numId="13">
+    <w:abstractNumId w:val="6"/>
   </w:num>
 </w:numbering>
 </file>
@@ -10344,7 +10469,6 @@
     <w:name w:val="Hyperlink"/>
     <w:basedOn w:val="DefaultParagraphFont"/>
     <w:uiPriority w:val="99"/>
-    <w:semiHidden/>
     <w:unhideWhenUsed/>
     <w:rsid w:val="00650101"/>
     <w:rPr>
@@ -10632,6 +10756,52 @@
         </w:tcBorders>
       </w:tcPr>
     </w:tblStylePr>
+  </w:style>
+  <w:style w:type="paragraph" w:styleId="Header">
+    <w:name w:val="header"/>
+    <w:basedOn w:val="Normal"/>
+    <w:link w:val="HeaderChar"/>
+    <w:uiPriority w:val="99"/>
+    <w:semiHidden/>
+    <w:unhideWhenUsed/>
+    <w:rsid w:val="00E7411E"/>
+    <w:pPr>
+      <w:tabs>
+        <w:tab w:val="center" w:pos="4680"/>
+        <w:tab w:val="right" w:pos="9360"/>
+      </w:tabs>
+      <w:spacing w:after="0" w:line="240" w:lineRule="auto"/>
+    </w:pPr>
+  </w:style>
+  <w:style w:type="character" w:customStyle="1" w:styleId="HeaderChar">
+    <w:name w:val="Header Char"/>
+    <w:basedOn w:val="DefaultParagraphFont"/>
+    <w:link w:val="Header"/>
+    <w:uiPriority w:val="99"/>
+    <w:semiHidden/>
+    <w:rsid w:val="00E7411E"/>
+  </w:style>
+  <w:style w:type="paragraph" w:styleId="Footer">
+    <w:name w:val="footer"/>
+    <w:basedOn w:val="Normal"/>
+    <w:link w:val="FooterChar"/>
+    <w:uiPriority w:val="99"/>
+    <w:unhideWhenUsed/>
+    <w:rsid w:val="00E7411E"/>
+    <w:pPr>
+      <w:tabs>
+        <w:tab w:val="center" w:pos="4680"/>
+        <w:tab w:val="right" w:pos="9360"/>
+      </w:tabs>
+      <w:spacing w:after="0" w:line="240" w:lineRule="auto"/>
+    </w:pPr>
+  </w:style>
+  <w:style w:type="character" w:customStyle="1" w:styleId="FooterChar">
+    <w:name w:val="Footer Char"/>
+    <w:basedOn w:val="DefaultParagraphFont"/>
+    <w:link w:val="Footer"/>
+    <w:uiPriority w:val="99"/>
+    <w:rsid w:val="00E7411E"/>
   </w:style>
 </w:styles>
 </file>
@@ -13478,68 +13648,6 @@
         </w:p>
       </w:docPartBody>
     </w:docPart>
-    <w:docPart>
-      <w:docPartPr>
-        <w:name w:val="B5CB0D036FBC4D41AA298FAF87A60128"/>
-        <w:category>
-          <w:name w:val="General"/>
-          <w:gallery w:val="placeholder"/>
-        </w:category>
-        <w:types>
-          <w:type w:val="bbPlcHdr"/>
-        </w:types>
-        <w:behaviors>
-          <w:behavior w:val="content"/>
-        </w:behaviors>
-        <w:guid w:val="{1596AA25-6B6A-4CFA-9D1F-9E4A50FA0015}"/>
-      </w:docPartPr>
-      <w:docPartBody>
-        <w:p>
-          <w:pPr>
-            <w:pStyle w:val="B5CB0D036FBC4D41AA298FAF87A60128"/>
-          </w:pPr>
-          <w:r>
-            <w:rPr>
-              <w:rFonts w:asciiTheme="majorHAnsi" w:eastAsiaTheme="majorEastAsia" w:hAnsiTheme="majorHAnsi" w:cstheme="majorBidi"/>
-              <w:sz w:val="80"/>
-              <w:szCs w:val="80"/>
-            </w:rPr>
-            <w:t>[Type the document title]</w:t>
-          </w:r>
-        </w:p>
-      </w:docPartBody>
-    </w:docPart>
-    <w:docPart>
-      <w:docPartPr>
-        <w:name w:val="BFA5D068C5C0448C9DB1577B566CBEB7"/>
-        <w:category>
-          <w:name w:val="General"/>
-          <w:gallery w:val="placeholder"/>
-        </w:category>
-        <w:types>
-          <w:type w:val="bbPlcHdr"/>
-        </w:types>
-        <w:behaviors>
-          <w:behavior w:val="content"/>
-        </w:behaviors>
-        <w:guid w:val="{5F8AF674-8225-4579-A1CF-0672C6A28156}"/>
-      </w:docPartPr>
-      <w:docPartBody>
-        <w:p>
-          <w:pPr>
-            <w:pStyle w:val="BFA5D068C5C0448C9DB1577B566CBEB7"/>
-          </w:pPr>
-          <w:r>
-            <w:rPr>
-              <w:rFonts w:asciiTheme="majorHAnsi" w:eastAsiaTheme="majorEastAsia" w:hAnsiTheme="majorHAnsi" w:cstheme="majorBidi"/>
-              <w:sz w:val="44"/>
-              <w:szCs w:val="44"/>
-            </w:rPr>
-            <w:t>[Type the document subtitle]</w:t>
-          </w:r>
-        </w:p>
-      </w:docPartBody>
-    </w:docPart>
   </w:docParts>
 </w:glossaryDocument>
 </file>
@@ -13625,6 +13733,8 @@
     <w:rsidRoot w:val="00F928A2"/>
     <w:rsid w:val="001A1124"/>
     <w:rsid w:val="0037711B"/>
+    <w:rsid w:val="008344F5"/>
+    <w:rsid w:val="008B67AF"/>
     <w:rsid w:val="009F7D0F"/>
     <w:rsid w:val="00F928A2"/>
   </w:rsids>
@@ -14155,7 +14265,7 @@
 
 <file path=customXml/item1.xml><?xml version="1.0" encoding="utf-8"?>
 <CoverPageProperties xmlns="http://schemas.microsoft.com/office/2006/coverPageProps">
-  <PublishDate>2008-07-30T00:00:00</PublishDate>
+  <PublishDate>2008-07-31T00:00:00</PublishDate>
   <Abstract/>
   <CompanyAddress/>
   <CompanyPhone/>

</xml_diff>